<commit_message>
Carpeta compartida alicia unidad 2
</commit_message>
<xml_diff>
--- a/ACCESO_A_DATOS/TEMA-2/TEORÍA/Unidad2/03_SENTENCIAS DE DESC_DATABASEMETADATA_2020.docx
+++ b/ACCESO_A_DATOS/TEMA-2/TEORÍA/Unidad2/03_SENTENCIAS DE DESC_DATABASEMETADATA_2020.docx
@@ -1,6 +1,6 @@
 
 <file path=word/document.xml><?xml version="1.0" encoding="utf-8"?>
-<w:document xmlns:wpc="http://schemas.microsoft.com/office/word/2010/wordprocessingCanvas" xmlns:cx="http://schemas.microsoft.com/office/drawing/2014/chartex" xmlns:cx1="http://schemas.microsoft.com/office/drawing/2015/9/8/chartex" xmlns:cx2="http://schemas.microsoft.com/office/drawing/2015/10/21/chartex" xmlns:cx3="http://schemas.microsoft.com/office/drawing/2016/5/9/chartex" xmlns:cx4="http://schemas.microsoft.com/office/drawing/2016/5/10/chartex" xmlns:cx5="http://schemas.microsoft.com/office/drawing/2016/5/11/chartex" xmlns:cx6="http://schemas.microsoft.com/office/drawing/2016/5/12/chartex" xmlns:cx7="http://schemas.microsoft.com/office/drawing/2016/5/13/chartex" xmlns:cx8="http://schemas.microsoft.com/office/drawing/2016/5/14/chartex" xmlns:mc="http://schemas.openxmlformats.org/markup-compatibility/2006" xmlns:aink="http://schemas.microsoft.com/office/drawing/2016/ink" xmlns:am3d="http://schemas.microsoft.com/office/drawing/2017/model3d" xmlns:o="urn:schemas-microsoft-com:office:office" xmlns:oel="http://schemas.microsoft.com/office/2019/extlst" xmlns:r="http://schemas.openxmlformats.org/officeDocument/2006/relationships" xmlns:m="http://schemas.openxmlformats.org/officeDocument/2006/math" xmlns:v="urn:schemas-microsoft-com:vml" xmlns:wp14="http://schemas.microsoft.com/office/word/2010/wordprocessingDrawing" xmlns:wp="http://schemas.openxmlformats.org/drawingml/2006/wordprocessingDrawing" xmlns:w10="urn:schemas-microsoft-com:office:word" xmlns:w="http://schemas.openxmlformats.org/wordprocessingml/2006/main" xmlns:w14="http://schemas.microsoft.com/office/word/2010/wordml" xmlns:w15="http://schemas.microsoft.com/office/word/2012/wordml" xmlns:w16cex="http://schemas.microsoft.com/office/word/2018/wordml/cex" xmlns:w16cid="http://schemas.microsoft.com/office/word/2016/wordml/cid" xmlns:w16="http://schemas.microsoft.com/office/word/2018/wordml" xmlns:w16sdtdh="http://schemas.microsoft.com/office/word/2020/wordml/sdtdatahash" xmlns:w16se="http://schemas.microsoft.com/office/word/2015/wordml/symex" xmlns:wpg="http://schemas.microsoft.com/office/word/2010/wordprocessingGroup" xmlns:wpi="http://schemas.microsoft.com/office/word/2010/wordprocessingInk" xmlns:wne="http://schemas.microsoft.com/office/word/2006/wordml" xmlns:wps="http://schemas.microsoft.com/office/word/2010/wordprocessingShape" mc:Ignorable="w14 w15 w16se w16cid w16 w16cex w16sdtdh wp14">
+<w:document xmlns:wpc="http://schemas.microsoft.com/office/word/2010/wordprocessingCanvas" xmlns:cx="http://schemas.microsoft.com/office/drawing/2014/chartex" xmlns:cx1="http://schemas.microsoft.com/office/drawing/2015/9/8/chartex" xmlns:cx2="http://schemas.microsoft.com/office/drawing/2015/10/21/chartex" xmlns:cx3="http://schemas.microsoft.com/office/drawing/2016/5/9/chartex" xmlns:cx4="http://schemas.microsoft.com/office/drawing/2016/5/10/chartex" xmlns:cx5="http://schemas.microsoft.com/office/drawing/2016/5/11/chartex" xmlns:cx6="http://schemas.microsoft.com/office/drawing/2016/5/12/chartex" xmlns:cx7="http://schemas.microsoft.com/office/drawing/2016/5/13/chartex" xmlns:cx8="http://schemas.microsoft.com/office/drawing/2016/5/14/chartex" xmlns:mc="http://schemas.openxmlformats.org/markup-compatibility/2006" xmlns:aink="http://schemas.microsoft.com/office/drawing/2016/ink" xmlns:am3d="http://schemas.microsoft.com/office/drawing/2017/model3d" xmlns:o="urn:schemas-microsoft-com:office:office" xmlns:oel="http://schemas.microsoft.com/office/2019/extlst" xmlns:r="http://schemas.openxmlformats.org/officeDocument/2006/relationships" xmlns:m="http://schemas.openxmlformats.org/officeDocument/2006/math" xmlns:v="urn:schemas-microsoft-com:vml" xmlns:wp14="http://schemas.microsoft.com/office/word/2010/wordprocessingDrawing" xmlns:wp="http://schemas.openxmlformats.org/drawingml/2006/wordprocessingDrawing" xmlns:w10="urn:schemas-microsoft-com:office:word" xmlns:w="http://schemas.openxmlformats.org/wordprocessingml/2006/main" xmlns:w14="http://schemas.microsoft.com/office/word/2010/wordml" xmlns:w15="http://schemas.microsoft.com/office/word/2012/wordml" xmlns:w16cex="http://schemas.microsoft.com/office/word/2018/wordml/cex" xmlns:w16cid="http://schemas.microsoft.com/office/word/2016/wordml/cid" xmlns:w16="http://schemas.microsoft.com/office/word/2018/wordml" xmlns:w16du="http://schemas.microsoft.com/office/word/2023/wordml/word16du" xmlns:w16sdtdh="http://schemas.microsoft.com/office/word/2020/wordml/sdtdatahash" xmlns:w16se="http://schemas.microsoft.com/office/word/2015/wordml/symex" xmlns:wpg="http://schemas.microsoft.com/office/word/2010/wordprocessingGroup" xmlns:wpi="http://schemas.microsoft.com/office/word/2010/wordprocessingInk" xmlns:wne="http://schemas.microsoft.com/office/word/2006/wordml" xmlns:wps="http://schemas.microsoft.com/office/word/2010/wordprocessingShape" mc:Ignorable="w14 w15 w16se w16cid w16 w16cex w16sdtdh w16du wp14">
   <w:body>
     <w:p>
       <w:pPr>
@@ -3715,6 +3715,59 @@
         <w:rPr>
           <w:lang w:val="es-ES"/>
         </w:rPr>
+        <w:t xml:space="preserve">// </w:t>
+      </w:r>
+      <w:r>
+        <w:rPr>
+          <w:b/>
+          <w:lang w:val="es-ES"/>
+        </w:rPr>
+        <w:t xml:space="preserve">catalogo, esquema, </w:t>
+      </w:r>
+      <w:proofErr w:type="spellStart"/>
+      <w:r>
+        <w:rPr>
+          <w:b/>
+          <w:lang w:val="es-ES"/>
+        </w:rPr>
+        <w:t>patronDeTabla</w:t>
+      </w:r>
+      <w:proofErr w:type="spellEnd"/>
+      <w:r>
+        <w:rPr>
+          <w:b/>
+          <w:lang w:val="es-ES"/>
+        </w:rPr>
+        <w:t xml:space="preserve">, </w:t>
+      </w:r>
+      <w:proofErr w:type="gramStart"/>
+      <w:r>
+        <w:rPr>
+          <w:b/>
+          <w:lang w:val="es-ES"/>
+        </w:rPr>
+        <w:t>tipos[</w:t>
+      </w:r>
+      <w:proofErr w:type="gramEnd"/>
+      <w:r>
+        <w:rPr>
+          <w:b/>
+          <w:lang w:val="es-ES"/>
+        </w:rPr>
+        <w:t>]</w:t>
+      </w:r>
+    </w:p>
+    <w:p>
+      <w:pPr>
+        <w:pStyle w:val="LParrafosCapitulos"/>
+        <w:rPr>
+          <w:lang w:val="es-ES"/>
+        </w:rPr>
+      </w:pPr>
+      <w:r>
+        <w:rPr>
+          <w:lang w:val="es-ES"/>
+        </w:rPr>
         <w:t xml:space="preserve">En MYSQL: </w:t>
       </w:r>
     </w:p>
@@ -4537,7 +4590,6 @@
         <w:rPr>
           <w:lang w:val="en-US"/>
         </w:rPr>
-        <w:lastRenderedPageBreak/>
         <w:t xml:space="preserve">String </w:t>
       </w:r>
       <w:proofErr w:type="spellStart"/>
@@ -6082,6 +6134,7 @@
         <w:pStyle w:val="EstiloLParrafosCapitulosCourierNew10ptoIzquierda125cm"/>
       </w:pPr>
       <w:r>
+        <w:lastRenderedPageBreak/>
         <w:t xml:space="preserve">Columna: </w:t>
       </w:r>
       <w:proofErr w:type="spellStart"/>
@@ -6106,7 +6159,6 @@
         <w:pStyle w:val="EstiloLParrafosCapitulosCourierNew10ptoIzquierda125cm"/>
       </w:pPr>
       <w:r>
-        <w:lastRenderedPageBreak/>
         <w:t xml:space="preserve">Columna: </w:t>
       </w:r>
       <w:proofErr w:type="spellStart"/>
@@ -6221,11 +6273,9 @@
       <w:r>
         <w:t xml:space="preserve">. La </w:t>
       </w:r>
-      <w:proofErr w:type="spellStart"/>
-      <w:r>
-        <w:t>sintasis</w:t>
-      </w:r>
-      <w:proofErr w:type="spellEnd"/>
+      <w:r>
+        <w:t>sintaxis</w:t>
+      </w:r>
       <w:r>
         <w:t xml:space="preserve"> es la siguiente: </w:t>
       </w:r>
@@ -10942,21 +10992,7 @@
         <w:rPr>
           <w:lang w:val="en-US"/>
         </w:rPr>
-        <w:t xml:space="preserve"> </w:t>
-      </w:r>
-      <w:proofErr w:type="spellStart"/>
-      <w:r>
-        <w:rPr>
-          <w:lang w:val="en-US"/>
-        </w:rPr>
-        <w:t>cn</w:t>
-      </w:r>
-      <w:proofErr w:type="spellEnd"/>
-      <w:r>
-        <w:rPr>
-          <w:lang w:val="en-US"/>
-        </w:rPr>
-        <w:t>) {</w:t>
+        <w:t xml:space="preserve"> cn) {</w:t>
       </w:r>
     </w:p>
     <w:p>
@@ -13117,7 +13153,7 @@
 </file>
 
 <file path=word/endnotes.xml><?xml version="1.0" encoding="utf-8"?>
-<w:endnotes xmlns:wpc="http://schemas.microsoft.com/office/word/2010/wordprocessingCanvas" xmlns:cx="http://schemas.microsoft.com/office/drawing/2014/chartex" xmlns:cx1="http://schemas.microsoft.com/office/drawing/2015/9/8/chartex" xmlns:cx2="http://schemas.microsoft.com/office/drawing/2015/10/21/chartex" xmlns:cx3="http://schemas.microsoft.com/office/drawing/2016/5/9/chartex" xmlns:cx4="http://schemas.microsoft.com/office/drawing/2016/5/10/chartex" xmlns:cx5="http://schemas.microsoft.com/office/drawing/2016/5/11/chartex" xmlns:cx6="http://schemas.microsoft.com/office/drawing/2016/5/12/chartex" xmlns:cx7="http://schemas.microsoft.com/office/drawing/2016/5/13/chartex" xmlns:cx8="http://schemas.microsoft.com/office/drawing/2016/5/14/chartex" xmlns:mc="http://schemas.openxmlformats.org/markup-compatibility/2006" xmlns:aink="http://schemas.microsoft.com/office/drawing/2016/ink" xmlns:am3d="http://schemas.microsoft.com/office/drawing/2017/model3d" xmlns:o="urn:schemas-microsoft-com:office:office" xmlns:oel="http://schemas.microsoft.com/office/2019/extlst" xmlns:r="http://schemas.openxmlformats.org/officeDocument/2006/relationships" xmlns:m="http://schemas.openxmlformats.org/officeDocument/2006/math" xmlns:v="urn:schemas-microsoft-com:vml" xmlns:wp14="http://schemas.microsoft.com/office/word/2010/wordprocessingDrawing" xmlns:wp="http://schemas.openxmlformats.org/drawingml/2006/wordprocessingDrawing" xmlns:w10="urn:schemas-microsoft-com:office:word" xmlns:w="http://schemas.openxmlformats.org/wordprocessingml/2006/main" xmlns:w14="http://schemas.microsoft.com/office/word/2010/wordml" xmlns:w15="http://schemas.microsoft.com/office/word/2012/wordml" xmlns:w16cex="http://schemas.microsoft.com/office/word/2018/wordml/cex" xmlns:w16cid="http://schemas.microsoft.com/office/word/2016/wordml/cid" xmlns:w16="http://schemas.microsoft.com/office/word/2018/wordml" xmlns:w16sdtdh="http://schemas.microsoft.com/office/word/2020/wordml/sdtdatahash" xmlns:w16se="http://schemas.microsoft.com/office/word/2015/wordml/symex" xmlns:wpg="http://schemas.microsoft.com/office/word/2010/wordprocessingGroup" xmlns:wpi="http://schemas.microsoft.com/office/word/2010/wordprocessingInk" xmlns:wne="http://schemas.microsoft.com/office/word/2006/wordml" xmlns:wps="http://schemas.microsoft.com/office/word/2010/wordprocessingShape" mc:Ignorable="w14 w15 w16se w16cid w16 w16cex w16sdtdh wp14">
+<w:endnotes xmlns:wpc="http://schemas.microsoft.com/office/word/2010/wordprocessingCanvas" xmlns:cx="http://schemas.microsoft.com/office/drawing/2014/chartex" xmlns:cx1="http://schemas.microsoft.com/office/drawing/2015/9/8/chartex" xmlns:cx2="http://schemas.microsoft.com/office/drawing/2015/10/21/chartex" xmlns:cx3="http://schemas.microsoft.com/office/drawing/2016/5/9/chartex" xmlns:cx4="http://schemas.microsoft.com/office/drawing/2016/5/10/chartex" xmlns:cx5="http://schemas.microsoft.com/office/drawing/2016/5/11/chartex" xmlns:cx6="http://schemas.microsoft.com/office/drawing/2016/5/12/chartex" xmlns:cx7="http://schemas.microsoft.com/office/drawing/2016/5/13/chartex" xmlns:cx8="http://schemas.microsoft.com/office/drawing/2016/5/14/chartex" xmlns:mc="http://schemas.openxmlformats.org/markup-compatibility/2006" xmlns:aink="http://schemas.microsoft.com/office/drawing/2016/ink" xmlns:am3d="http://schemas.microsoft.com/office/drawing/2017/model3d" xmlns:o="urn:schemas-microsoft-com:office:office" xmlns:oel="http://schemas.microsoft.com/office/2019/extlst" xmlns:r="http://schemas.openxmlformats.org/officeDocument/2006/relationships" xmlns:m="http://schemas.openxmlformats.org/officeDocument/2006/math" xmlns:v="urn:schemas-microsoft-com:vml" xmlns:wp14="http://schemas.microsoft.com/office/word/2010/wordprocessingDrawing" xmlns:wp="http://schemas.openxmlformats.org/drawingml/2006/wordprocessingDrawing" xmlns:w10="urn:schemas-microsoft-com:office:word" xmlns:w="http://schemas.openxmlformats.org/wordprocessingml/2006/main" xmlns:w14="http://schemas.microsoft.com/office/word/2010/wordml" xmlns:w15="http://schemas.microsoft.com/office/word/2012/wordml" xmlns:w16cex="http://schemas.microsoft.com/office/word/2018/wordml/cex" xmlns:w16cid="http://schemas.microsoft.com/office/word/2016/wordml/cid" xmlns:w16="http://schemas.microsoft.com/office/word/2018/wordml" xmlns:w16du="http://schemas.microsoft.com/office/word/2023/wordml/word16du" xmlns:w16sdtdh="http://schemas.microsoft.com/office/word/2020/wordml/sdtdatahash" xmlns:w16se="http://schemas.microsoft.com/office/word/2015/wordml/symex" xmlns:wpg="http://schemas.microsoft.com/office/word/2010/wordprocessingGroup" xmlns:wpi="http://schemas.microsoft.com/office/word/2010/wordprocessingInk" xmlns:wne="http://schemas.microsoft.com/office/word/2006/wordml" xmlns:wps="http://schemas.microsoft.com/office/word/2010/wordprocessingShape" mc:Ignorable="w14 w15 w16se w16cid w16 w16cex w16sdtdh w16du wp14">
   <w:endnote w:type="separator" w:id="-1">
     <w:p>
       <w:r>
@@ -13136,7 +13172,7 @@
 </file>
 
 <file path=word/footnotes.xml><?xml version="1.0" encoding="utf-8"?>
-<w:footnotes xmlns:wpc="http://schemas.microsoft.com/office/word/2010/wordprocessingCanvas" xmlns:cx="http://schemas.microsoft.com/office/drawing/2014/chartex" xmlns:cx1="http://schemas.microsoft.com/office/drawing/2015/9/8/chartex" xmlns:cx2="http://schemas.microsoft.com/office/drawing/2015/10/21/chartex" xmlns:cx3="http://schemas.microsoft.com/office/drawing/2016/5/9/chartex" xmlns:cx4="http://schemas.microsoft.com/office/drawing/2016/5/10/chartex" xmlns:cx5="http://schemas.microsoft.com/office/drawing/2016/5/11/chartex" xmlns:cx6="http://schemas.microsoft.com/office/drawing/2016/5/12/chartex" xmlns:cx7="http://schemas.microsoft.com/office/drawing/2016/5/13/chartex" xmlns:cx8="http://schemas.microsoft.com/office/drawing/2016/5/14/chartex" xmlns:mc="http://schemas.openxmlformats.org/markup-compatibility/2006" xmlns:aink="http://schemas.microsoft.com/office/drawing/2016/ink" xmlns:am3d="http://schemas.microsoft.com/office/drawing/2017/model3d" xmlns:o="urn:schemas-microsoft-com:office:office" xmlns:oel="http://schemas.microsoft.com/office/2019/extlst" xmlns:r="http://schemas.openxmlformats.org/officeDocument/2006/relationships" xmlns:m="http://schemas.openxmlformats.org/officeDocument/2006/math" xmlns:v="urn:schemas-microsoft-com:vml" xmlns:wp14="http://schemas.microsoft.com/office/word/2010/wordprocessingDrawing" xmlns:wp="http://schemas.openxmlformats.org/drawingml/2006/wordprocessingDrawing" xmlns:w10="urn:schemas-microsoft-com:office:word" xmlns:w="http://schemas.openxmlformats.org/wordprocessingml/2006/main" xmlns:w14="http://schemas.microsoft.com/office/word/2010/wordml" xmlns:w15="http://schemas.microsoft.com/office/word/2012/wordml" xmlns:w16cex="http://schemas.microsoft.com/office/word/2018/wordml/cex" xmlns:w16cid="http://schemas.microsoft.com/office/word/2016/wordml/cid" xmlns:w16="http://schemas.microsoft.com/office/word/2018/wordml" xmlns:w16sdtdh="http://schemas.microsoft.com/office/word/2020/wordml/sdtdatahash" xmlns:w16se="http://schemas.microsoft.com/office/word/2015/wordml/symex" xmlns:wpg="http://schemas.microsoft.com/office/word/2010/wordprocessingGroup" xmlns:wpi="http://schemas.microsoft.com/office/word/2010/wordprocessingInk" xmlns:wne="http://schemas.microsoft.com/office/word/2006/wordml" xmlns:wps="http://schemas.microsoft.com/office/word/2010/wordprocessingShape" mc:Ignorable="w14 w15 w16se w16cid w16 w16cex w16sdtdh wp14">
+<w:footnotes xmlns:wpc="http://schemas.microsoft.com/office/word/2010/wordprocessingCanvas" xmlns:cx="http://schemas.microsoft.com/office/drawing/2014/chartex" xmlns:cx1="http://schemas.microsoft.com/office/drawing/2015/9/8/chartex" xmlns:cx2="http://schemas.microsoft.com/office/drawing/2015/10/21/chartex" xmlns:cx3="http://schemas.microsoft.com/office/drawing/2016/5/9/chartex" xmlns:cx4="http://schemas.microsoft.com/office/drawing/2016/5/10/chartex" xmlns:cx5="http://schemas.microsoft.com/office/drawing/2016/5/11/chartex" xmlns:cx6="http://schemas.microsoft.com/office/drawing/2016/5/12/chartex" xmlns:cx7="http://schemas.microsoft.com/office/drawing/2016/5/13/chartex" xmlns:cx8="http://schemas.microsoft.com/office/drawing/2016/5/14/chartex" xmlns:mc="http://schemas.openxmlformats.org/markup-compatibility/2006" xmlns:aink="http://schemas.microsoft.com/office/drawing/2016/ink" xmlns:am3d="http://schemas.microsoft.com/office/drawing/2017/model3d" xmlns:o="urn:schemas-microsoft-com:office:office" xmlns:oel="http://schemas.microsoft.com/office/2019/extlst" xmlns:r="http://schemas.openxmlformats.org/officeDocument/2006/relationships" xmlns:m="http://schemas.openxmlformats.org/officeDocument/2006/math" xmlns:v="urn:schemas-microsoft-com:vml" xmlns:wp14="http://schemas.microsoft.com/office/word/2010/wordprocessingDrawing" xmlns:wp="http://schemas.openxmlformats.org/drawingml/2006/wordprocessingDrawing" xmlns:w10="urn:schemas-microsoft-com:office:word" xmlns:w="http://schemas.openxmlformats.org/wordprocessingml/2006/main" xmlns:w14="http://schemas.microsoft.com/office/word/2010/wordml" xmlns:w15="http://schemas.microsoft.com/office/word/2012/wordml" xmlns:w16cex="http://schemas.microsoft.com/office/word/2018/wordml/cex" xmlns:w16cid="http://schemas.microsoft.com/office/word/2016/wordml/cid" xmlns:w16="http://schemas.microsoft.com/office/word/2018/wordml" xmlns:w16du="http://schemas.microsoft.com/office/word/2023/wordml/word16du" xmlns:w16sdtdh="http://schemas.microsoft.com/office/word/2020/wordml/sdtdatahash" xmlns:w16se="http://schemas.microsoft.com/office/word/2015/wordml/symex" xmlns:wpg="http://schemas.microsoft.com/office/word/2010/wordprocessingGroup" xmlns:wpi="http://schemas.microsoft.com/office/word/2010/wordprocessingInk" xmlns:wne="http://schemas.microsoft.com/office/word/2006/wordml" xmlns:wps="http://schemas.microsoft.com/office/word/2010/wordprocessingShape" mc:Ignorable="w14 w15 w16se w16cid w16 w16cex w16sdtdh w16du wp14">
   <w:footnote w:type="separator" w:id="-1">
     <w:p>
       <w:r>
@@ -13155,7 +13191,7 @@
 </file>
 
 <file path=word/header1.xml><?xml version="1.0" encoding="utf-8"?>
-<w:hdr xmlns:wpc="http://schemas.microsoft.com/office/word/2010/wordprocessingCanvas" xmlns:cx="http://schemas.microsoft.com/office/drawing/2014/chartex" xmlns:cx1="http://schemas.microsoft.com/office/drawing/2015/9/8/chartex" xmlns:cx2="http://schemas.microsoft.com/office/drawing/2015/10/21/chartex" xmlns:cx3="http://schemas.microsoft.com/office/drawing/2016/5/9/chartex" xmlns:cx4="http://schemas.microsoft.com/office/drawing/2016/5/10/chartex" xmlns:cx5="http://schemas.microsoft.com/office/drawing/2016/5/11/chartex" xmlns:cx6="http://schemas.microsoft.com/office/drawing/2016/5/12/chartex" xmlns:cx7="http://schemas.microsoft.com/office/drawing/2016/5/13/chartex" xmlns:cx8="http://schemas.microsoft.com/office/drawing/2016/5/14/chartex" xmlns:mc="http://schemas.openxmlformats.org/markup-compatibility/2006" xmlns:aink="http://schemas.microsoft.com/office/drawing/2016/ink" xmlns:am3d="http://schemas.microsoft.com/office/drawing/2017/model3d" xmlns:o="urn:schemas-microsoft-com:office:office" xmlns:oel="http://schemas.microsoft.com/office/2019/extlst" xmlns:r="http://schemas.openxmlformats.org/officeDocument/2006/relationships" xmlns:m="http://schemas.openxmlformats.org/officeDocument/2006/math" xmlns:v="urn:schemas-microsoft-com:vml" xmlns:wp14="http://schemas.microsoft.com/office/word/2010/wordprocessingDrawing" xmlns:wp="http://schemas.openxmlformats.org/drawingml/2006/wordprocessingDrawing" xmlns:w10="urn:schemas-microsoft-com:office:word" xmlns:w="http://schemas.openxmlformats.org/wordprocessingml/2006/main" xmlns:w14="http://schemas.microsoft.com/office/word/2010/wordml" xmlns:w15="http://schemas.microsoft.com/office/word/2012/wordml" xmlns:w16cex="http://schemas.microsoft.com/office/word/2018/wordml/cex" xmlns:w16cid="http://schemas.microsoft.com/office/word/2016/wordml/cid" xmlns:w16="http://schemas.microsoft.com/office/word/2018/wordml" xmlns:w16sdtdh="http://schemas.microsoft.com/office/word/2020/wordml/sdtdatahash" xmlns:w16se="http://schemas.microsoft.com/office/word/2015/wordml/symex" xmlns:wpg="http://schemas.microsoft.com/office/word/2010/wordprocessingGroup" xmlns:wpi="http://schemas.microsoft.com/office/word/2010/wordprocessingInk" xmlns:wne="http://schemas.microsoft.com/office/word/2006/wordml" xmlns:wps="http://schemas.microsoft.com/office/word/2010/wordprocessingShape" mc:Ignorable="w14 w15 w16se w16cid w16 w16cex w16sdtdh wp14">
+<w:hdr xmlns:wpc="http://schemas.microsoft.com/office/word/2010/wordprocessingCanvas" xmlns:cx="http://schemas.microsoft.com/office/drawing/2014/chartex" xmlns:cx1="http://schemas.microsoft.com/office/drawing/2015/9/8/chartex" xmlns:cx2="http://schemas.microsoft.com/office/drawing/2015/10/21/chartex" xmlns:cx3="http://schemas.microsoft.com/office/drawing/2016/5/9/chartex" xmlns:cx4="http://schemas.microsoft.com/office/drawing/2016/5/10/chartex" xmlns:cx5="http://schemas.microsoft.com/office/drawing/2016/5/11/chartex" xmlns:cx6="http://schemas.microsoft.com/office/drawing/2016/5/12/chartex" xmlns:cx7="http://schemas.microsoft.com/office/drawing/2016/5/13/chartex" xmlns:cx8="http://schemas.microsoft.com/office/drawing/2016/5/14/chartex" xmlns:mc="http://schemas.openxmlformats.org/markup-compatibility/2006" xmlns:aink="http://schemas.microsoft.com/office/drawing/2016/ink" xmlns:am3d="http://schemas.microsoft.com/office/drawing/2017/model3d" xmlns:o="urn:schemas-microsoft-com:office:office" xmlns:oel="http://schemas.microsoft.com/office/2019/extlst" xmlns:r="http://schemas.openxmlformats.org/officeDocument/2006/relationships" xmlns:m="http://schemas.openxmlformats.org/officeDocument/2006/math" xmlns:v="urn:schemas-microsoft-com:vml" xmlns:wp14="http://schemas.microsoft.com/office/word/2010/wordprocessingDrawing" xmlns:wp="http://schemas.openxmlformats.org/drawingml/2006/wordprocessingDrawing" xmlns:w10="urn:schemas-microsoft-com:office:word" xmlns:w="http://schemas.openxmlformats.org/wordprocessingml/2006/main" xmlns:w14="http://schemas.microsoft.com/office/word/2010/wordml" xmlns:w15="http://schemas.microsoft.com/office/word/2012/wordml" xmlns:w16cex="http://schemas.microsoft.com/office/word/2018/wordml/cex" xmlns:w16cid="http://schemas.microsoft.com/office/word/2016/wordml/cid" xmlns:w16="http://schemas.microsoft.com/office/word/2018/wordml" xmlns:w16du="http://schemas.microsoft.com/office/word/2023/wordml/word16du" xmlns:w16sdtdh="http://schemas.microsoft.com/office/word/2020/wordml/sdtdatahash" xmlns:w16se="http://schemas.microsoft.com/office/word/2015/wordml/symex" xmlns:wpg="http://schemas.microsoft.com/office/word/2010/wordprocessingGroup" xmlns:wpi="http://schemas.microsoft.com/office/word/2010/wordprocessingInk" xmlns:wne="http://schemas.microsoft.com/office/word/2006/wordml" xmlns:wps="http://schemas.microsoft.com/office/word/2010/wordprocessingShape" mc:Ignorable="w14 w15 w16se w16cid w16 w16cex w16sdtdh w16du wp14">
   <w:p>
     <w:pPr>
       <w:pStyle w:val="Encabezado"/>
@@ -13165,7 +13201,7 @@
 </file>
 
 <file path=word/header2.xml><?xml version="1.0" encoding="utf-8"?>
-<w:hdr xmlns:wpc="http://schemas.microsoft.com/office/word/2010/wordprocessingCanvas" xmlns:cx="http://schemas.microsoft.com/office/drawing/2014/chartex" xmlns:cx1="http://schemas.microsoft.com/office/drawing/2015/9/8/chartex" xmlns:cx2="http://schemas.microsoft.com/office/drawing/2015/10/21/chartex" xmlns:cx3="http://schemas.microsoft.com/office/drawing/2016/5/9/chartex" xmlns:cx4="http://schemas.microsoft.com/office/drawing/2016/5/10/chartex" xmlns:cx5="http://schemas.microsoft.com/office/drawing/2016/5/11/chartex" xmlns:cx6="http://schemas.microsoft.com/office/drawing/2016/5/12/chartex" xmlns:cx7="http://schemas.microsoft.com/office/drawing/2016/5/13/chartex" xmlns:cx8="http://schemas.microsoft.com/office/drawing/2016/5/14/chartex" xmlns:mc="http://schemas.openxmlformats.org/markup-compatibility/2006" xmlns:aink="http://schemas.microsoft.com/office/drawing/2016/ink" xmlns:am3d="http://schemas.microsoft.com/office/drawing/2017/model3d" xmlns:o="urn:schemas-microsoft-com:office:office" xmlns:oel="http://schemas.microsoft.com/office/2019/extlst" xmlns:r="http://schemas.openxmlformats.org/officeDocument/2006/relationships" xmlns:m="http://schemas.openxmlformats.org/officeDocument/2006/math" xmlns:v="urn:schemas-microsoft-com:vml" xmlns:wp14="http://schemas.microsoft.com/office/word/2010/wordprocessingDrawing" xmlns:wp="http://schemas.openxmlformats.org/drawingml/2006/wordprocessingDrawing" xmlns:w10="urn:schemas-microsoft-com:office:word" xmlns:w="http://schemas.openxmlformats.org/wordprocessingml/2006/main" xmlns:w14="http://schemas.microsoft.com/office/word/2010/wordml" xmlns:w15="http://schemas.microsoft.com/office/word/2012/wordml" xmlns:w16cex="http://schemas.microsoft.com/office/word/2018/wordml/cex" xmlns:w16cid="http://schemas.microsoft.com/office/word/2016/wordml/cid" xmlns:w16="http://schemas.microsoft.com/office/word/2018/wordml" xmlns:w16sdtdh="http://schemas.microsoft.com/office/word/2020/wordml/sdtdatahash" xmlns:w16se="http://schemas.microsoft.com/office/word/2015/wordml/symex" xmlns:wpg="http://schemas.microsoft.com/office/word/2010/wordprocessingGroup" xmlns:wpi="http://schemas.microsoft.com/office/word/2010/wordprocessingInk" xmlns:wne="http://schemas.microsoft.com/office/word/2006/wordml" xmlns:wps="http://schemas.microsoft.com/office/word/2010/wordprocessingShape" mc:Ignorable="w14 w15 w16se w16cid w16 w16cex w16sdtdh wp14">
+<w:hdr xmlns:wpc="http://schemas.microsoft.com/office/word/2010/wordprocessingCanvas" xmlns:cx="http://schemas.microsoft.com/office/drawing/2014/chartex" xmlns:cx1="http://schemas.microsoft.com/office/drawing/2015/9/8/chartex" xmlns:cx2="http://schemas.microsoft.com/office/drawing/2015/10/21/chartex" xmlns:cx3="http://schemas.microsoft.com/office/drawing/2016/5/9/chartex" xmlns:cx4="http://schemas.microsoft.com/office/drawing/2016/5/10/chartex" xmlns:cx5="http://schemas.microsoft.com/office/drawing/2016/5/11/chartex" xmlns:cx6="http://schemas.microsoft.com/office/drawing/2016/5/12/chartex" xmlns:cx7="http://schemas.microsoft.com/office/drawing/2016/5/13/chartex" xmlns:cx8="http://schemas.microsoft.com/office/drawing/2016/5/14/chartex" xmlns:mc="http://schemas.openxmlformats.org/markup-compatibility/2006" xmlns:aink="http://schemas.microsoft.com/office/drawing/2016/ink" xmlns:am3d="http://schemas.microsoft.com/office/drawing/2017/model3d" xmlns:o="urn:schemas-microsoft-com:office:office" xmlns:oel="http://schemas.microsoft.com/office/2019/extlst" xmlns:r="http://schemas.openxmlformats.org/officeDocument/2006/relationships" xmlns:m="http://schemas.openxmlformats.org/officeDocument/2006/math" xmlns:v="urn:schemas-microsoft-com:vml" xmlns:wp14="http://schemas.microsoft.com/office/word/2010/wordprocessingDrawing" xmlns:wp="http://schemas.openxmlformats.org/drawingml/2006/wordprocessingDrawing" xmlns:w10="urn:schemas-microsoft-com:office:word" xmlns:w="http://schemas.openxmlformats.org/wordprocessingml/2006/main" xmlns:w14="http://schemas.microsoft.com/office/word/2010/wordml" xmlns:w15="http://schemas.microsoft.com/office/word/2012/wordml" xmlns:w16cex="http://schemas.microsoft.com/office/word/2018/wordml/cex" xmlns:w16cid="http://schemas.microsoft.com/office/word/2016/wordml/cid" xmlns:w16="http://schemas.microsoft.com/office/word/2018/wordml" xmlns:w16du="http://schemas.microsoft.com/office/word/2023/wordml/word16du" xmlns:w16sdtdh="http://schemas.microsoft.com/office/word/2020/wordml/sdtdatahash" xmlns:w16se="http://schemas.microsoft.com/office/word/2015/wordml/symex" xmlns:wpg="http://schemas.microsoft.com/office/word/2010/wordprocessingGroup" xmlns:wpi="http://schemas.microsoft.com/office/word/2010/wordprocessingInk" xmlns:wne="http://schemas.microsoft.com/office/word/2006/wordml" xmlns:wps="http://schemas.microsoft.com/office/word/2010/wordprocessingShape" mc:Ignorable="w14 w15 w16se w16cid w16 w16cex w16sdtdh w16du wp14">
   <w:p>
     <w:pPr>
       <w:pStyle w:val="Encabezado"/>
@@ -13178,7 +13214,7 @@
 </file>
 
 <file path=word/header3.xml><?xml version="1.0" encoding="utf-8"?>
-<w:hdr xmlns:wpc="http://schemas.microsoft.com/office/word/2010/wordprocessingCanvas" xmlns:cx="http://schemas.microsoft.com/office/drawing/2014/chartex" xmlns:cx1="http://schemas.microsoft.com/office/drawing/2015/9/8/chartex" xmlns:cx2="http://schemas.microsoft.com/office/drawing/2015/10/21/chartex" xmlns:cx3="http://schemas.microsoft.com/office/drawing/2016/5/9/chartex" xmlns:cx4="http://schemas.microsoft.com/office/drawing/2016/5/10/chartex" xmlns:cx5="http://schemas.microsoft.com/office/drawing/2016/5/11/chartex" xmlns:cx6="http://schemas.microsoft.com/office/drawing/2016/5/12/chartex" xmlns:cx7="http://schemas.microsoft.com/office/drawing/2016/5/13/chartex" xmlns:cx8="http://schemas.microsoft.com/office/drawing/2016/5/14/chartex" xmlns:mc="http://schemas.openxmlformats.org/markup-compatibility/2006" xmlns:aink="http://schemas.microsoft.com/office/drawing/2016/ink" xmlns:am3d="http://schemas.microsoft.com/office/drawing/2017/model3d" xmlns:o="urn:schemas-microsoft-com:office:office" xmlns:oel="http://schemas.microsoft.com/office/2019/extlst" xmlns:r="http://schemas.openxmlformats.org/officeDocument/2006/relationships" xmlns:m="http://schemas.openxmlformats.org/officeDocument/2006/math" xmlns:v="urn:schemas-microsoft-com:vml" xmlns:wp14="http://schemas.microsoft.com/office/word/2010/wordprocessingDrawing" xmlns:wp="http://schemas.openxmlformats.org/drawingml/2006/wordprocessingDrawing" xmlns:w10="urn:schemas-microsoft-com:office:word" xmlns:w="http://schemas.openxmlformats.org/wordprocessingml/2006/main" xmlns:w14="http://schemas.microsoft.com/office/word/2010/wordml" xmlns:w15="http://schemas.microsoft.com/office/word/2012/wordml" xmlns:w16cex="http://schemas.microsoft.com/office/word/2018/wordml/cex" xmlns:w16cid="http://schemas.microsoft.com/office/word/2016/wordml/cid" xmlns:w16="http://schemas.microsoft.com/office/word/2018/wordml" xmlns:w16sdtdh="http://schemas.microsoft.com/office/word/2020/wordml/sdtdatahash" xmlns:w16se="http://schemas.microsoft.com/office/word/2015/wordml/symex" xmlns:wpg="http://schemas.microsoft.com/office/word/2010/wordprocessingGroup" xmlns:wpi="http://schemas.microsoft.com/office/word/2010/wordprocessingInk" xmlns:wne="http://schemas.microsoft.com/office/word/2006/wordml" xmlns:wps="http://schemas.microsoft.com/office/word/2010/wordprocessingShape" mc:Ignorable="w14 w15 w16se w16cid w16 w16cex w16sdtdh wp14">
+<w:hdr xmlns:wpc="http://schemas.microsoft.com/office/word/2010/wordprocessingCanvas" xmlns:cx="http://schemas.microsoft.com/office/drawing/2014/chartex" xmlns:cx1="http://schemas.microsoft.com/office/drawing/2015/9/8/chartex" xmlns:cx2="http://schemas.microsoft.com/office/drawing/2015/10/21/chartex" xmlns:cx3="http://schemas.microsoft.com/office/drawing/2016/5/9/chartex" xmlns:cx4="http://schemas.microsoft.com/office/drawing/2016/5/10/chartex" xmlns:cx5="http://schemas.microsoft.com/office/drawing/2016/5/11/chartex" xmlns:cx6="http://schemas.microsoft.com/office/drawing/2016/5/12/chartex" xmlns:cx7="http://schemas.microsoft.com/office/drawing/2016/5/13/chartex" xmlns:cx8="http://schemas.microsoft.com/office/drawing/2016/5/14/chartex" xmlns:mc="http://schemas.openxmlformats.org/markup-compatibility/2006" xmlns:aink="http://schemas.microsoft.com/office/drawing/2016/ink" xmlns:am3d="http://schemas.microsoft.com/office/drawing/2017/model3d" xmlns:o="urn:schemas-microsoft-com:office:office" xmlns:oel="http://schemas.microsoft.com/office/2019/extlst" xmlns:r="http://schemas.openxmlformats.org/officeDocument/2006/relationships" xmlns:m="http://schemas.openxmlformats.org/officeDocument/2006/math" xmlns:v="urn:schemas-microsoft-com:vml" xmlns:wp14="http://schemas.microsoft.com/office/word/2010/wordprocessingDrawing" xmlns:wp="http://schemas.openxmlformats.org/drawingml/2006/wordprocessingDrawing" xmlns:w10="urn:schemas-microsoft-com:office:word" xmlns:w="http://schemas.openxmlformats.org/wordprocessingml/2006/main" xmlns:w14="http://schemas.microsoft.com/office/word/2010/wordml" xmlns:w15="http://schemas.microsoft.com/office/word/2012/wordml" xmlns:w16cex="http://schemas.microsoft.com/office/word/2018/wordml/cex" xmlns:w16cid="http://schemas.microsoft.com/office/word/2016/wordml/cid" xmlns:w16="http://schemas.microsoft.com/office/word/2018/wordml" xmlns:w16du="http://schemas.microsoft.com/office/word/2023/wordml/word16du" xmlns:w16sdtdh="http://schemas.microsoft.com/office/word/2020/wordml/sdtdatahash" xmlns:w16se="http://schemas.microsoft.com/office/word/2015/wordml/symex" xmlns:wpg="http://schemas.microsoft.com/office/word/2010/wordprocessingGroup" xmlns:wpi="http://schemas.microsoft.com/office/word/2010/wordprocessingInk" xmlns:wne="http://schemas.microsoft.com/office/word/2006/wordml" xmlns:wps="http://schemas.microsoft.com/office/word/2010/wordprocessingShape" mc:Ignorable="w14 w15 w16se w16cid w16 w16cex w16sdtdh w16du wp14">
   <w:sdt>
     <w:sdtPr>
       <w:id w:val="861785381"/>
@@ -13275,7 +13311,7 @@
 </file>
 
 <file path=word/header4.xml><?xml version="1.0" encoding="utf-8"?>
-<w:hdr xmlns:wpc="http://schemas.microsoft.com/office/word/2010/wordprocessingCanvas" xmlns:cx="http://schemas.microsoft.com/office/drawing/2014/chartex" xmlns:cx1="http://schemas.microsoft.com/office/drawing/2015/9/8/chartex" xmlns:cx2="http://schemas.microsoft.com/office/drawing/2015/10/21/chartex" xmlns:cx3="http://schemas.microsoft.com/office/drawing/2016/5/9/chartex" xmlns:cx4="http://schemas.microsoft.com/office/drawing/2016/5/10/chartex" xmlns:cx5="http://schemas.microsoft.com/office/drawing/2016/5/11/chartex" xmlns:cx6="http://schemas.microsoft.com/office/drawing/2016/5/12/chartex" xmlns:cx7="http://schemas.microsoft.com/office/drawing/2016/5/13/chartex" xmlns:cx8="http://schemas.microsoft.com/office/drawing/2016/5/14/chartex" xmlns:mc="http://schemas.openxmlformats.org/markup-compatibility/2006" xmlns:aink="http://schemas.microsoft.com/office/drawing/2016/ink" xmlns:am3d="http://schemas.microsoft.com/office/drawing/2017/model3d" xmlns:o="urn:schemas-microsoft-com:office:office" xmlns:oel="http://schemas.microsoft.com/office/2019/extlst" xmlns:r="http://schemas.openxmlformats.org/officeDocument/2006/relationships" xmlns:m="http://schemas.openxmlformats.org/officeDocument/2006/math" xmlns:v="urn:schemas-microsoft-com:vml" xmlns:wp14="http://schemas.microsoft.com/office/word/2010/wordprocessingDrawing" xmlns:wp="http://schemas.openxmlformats.org/drawingml/2006/wordprocessingDrawing" xmlns:w10="urn:schemas-microsoft-com:office:word" xmlns:w="http://schemas.openxmlformats.org/wordprocessingml/2006/main" xmlns:w14="http://schemas.microsoft.com/office/word/2010/wordml" xmlns:w15="http://schemas.microsoft.com/office/word/2012/wordml" xmlns:w16cex="http://schemas.microsoft.com/office/word/2018/wordml/cex" xmlns:w16cid="http://schemas.microsoft.com/office/word/2016/wordml/cid" xmlns:w16="http://schemas.microsoft.com/office/word/2018/wordml" xmlns:w16sdtdh="http://schemas.microsoft.com/office/word/2020/wordml/sdtdatahash" xmlns:w16se="http://schemas.microsoft.com/office/word/2015/wordml/symex" xmlns:wpg="http://schemas.microsoft.com/office/word/2010/wordprocessingGroup" xmlns:wpi="http://schemas.microsoft.com/office/word/2010/wordprocessingInk" xmlns:wne="http://schemas.microsoft.com/office/word/2006/wordml" xmlns:wps="http://schemas.microsoft.com/office/word/2010/wordprocessingShape" mc:Ignorable="w14 w15 w16se w16cid w16 w16cex w16sdtdh wp14">
+<w:hdr xmlns:wpc="http://schemas.microsoft.com/office/word/2010/wordprocessingCanvas" xmlns:cx="http://schemas.microsoft.com/office/drawing/2014/chartex" xmlns:cx1="http://schemas.microsoft.com/office/drawing/2015/9/8/chartex" xmlns:cx2="http://schemas.microsoft.com/office/drawing/2015/10/21/chartex" xmlns:cx3="http://schemas.microsoft.com/office/drawing/2016/5/9/chartex" xmlns:cx4="http://schemas.microsoft.com/office/drawing/2016/5/10/chartex" xmlns:cx5="http://schemas.microsoft.com/office/drawing/2016/5/11/chartex" xmlns:cx6="http://schemas.microsoft.com/office/drawing/2016/5/12/chartex" xmlns:cx7="http://schemas.microsoft.com/office/drawing/2016/5/13/chartex" xmlns:cx8="http://schemas.microsoft.com/office/drawing/2016/5/14/chartex" xmlns:mc="http://schemas.openxmlformats.org/markup-compatibility/2006" xmlns:aink="http://schemas.microsoft.com/office/drawing/2016/ink" xmlns:am3d="http://schemas.microsoft.com/office/drawing/2017/model3d" xmlns:o="urn:schemas-microsoft-com:office:office" xmlns:oel="http://schemas.microsoft.com/office/2019/extlst" xmlns:r="http://schemas.openxmlformats.org/officeDocument/2006/relationships" xmlns:m="http://schemas.openxmlformats.org/officeDocument/2006/math" xmlns:v="urn:schemas-microsoft-com:vml" xmlns:wp14="http://schemas.microsoft.com/office/word/2010/wordprocessingDrawing" xmlns:wp="http://schemas.openxmlformats.org/drawingml/2006/wordprocessingDrawing" xmlns:w10="urn:schemas-microsoft-com:office:word" xmlns:w="http://schemas.openxmlformats.org/wordprocessingml/2006/main" xmlns:w14="http://schemas.microsoft.com/office/word/2010/wordml" xmlns:w15="http://schemas.microsoft.com/office/word/2012/wordml" xmlns:w16cex="http://schemas.microsoft.com/office/word/2018/wordml/cex" xmlns:w16cid="http://schemas.microsoft.com/office/word/2016/wordml/cid" xmlns:w16="http://schemas.microsoft.com/office/word/2018/wordml" xmlns:w16du="http://schemas.microsoft.com/office/word/2023/wordml/word16du" xmlns:w16sdtdh="http://schemas.microsoft.com/office/word/2020/wordml/sdtdatahash" xmlns:w16se="http://schemas.microsoft.com/office/word/2015/wordml/symex" xmlns:wpg="http://schemas.microsoft.com/office/word/2010/wordprocessingGroup" xmlns:wpi="http://schemas.microsoft.com/office/word/2010/wordprocessingInk" xmlns:wne="http://schemas.microsoft.com/office/word/2006/wordml" xmlns:wps="http://schemas.microsoft.com/office/word/2010/wordprocessingShape" mc:Ignorable="w14 w15 w16se w16cid w16 w16cex w16sdtdh w16du wp14">
   <w:sdt>
     <w:sdtPr>
       <w:id w:val="1940889328"/>
@@ -13374,7 +13410,7 @@
 </file>
 
 <file path=word/numbering.xml><?xml version="1.0" encoding="utf-8"?>
-<w:numbering xmlns:wpc="http://schemas.microsoft.com/office/word/2010/wordprocessingCanvas" xmlns:cx="http://schemas.microsoft.com/office/drawing/2014/chartex" xmlns:cx1="http://schemas.microsoft.com/office/drawing/2015/9/8/chartex" xmlns:cx2="http://schemas.microsoft.com/office/drawing/2015/10/21/chartex" xmlns:cx3="http://schemas.microsoft.com/office/drawing/2016/5/9/chartex" xmlns:cx4="http://schemas.microsoft.com/office/drawing/2016/5/10/chartex" xmlns:cx5="http://schemas.microsoft.com/office/drawing/2016/5/11/chartex" xmlns:cx6="http://schemas.microsoft.com/office/drawing/2016/5/12/chartex" xmlns:cx7="http://schemas.microsoft.com/office/drawing/2016/5/13/chartex" xmlns:cx8="http://schemas.microsoft.com/office/drawing/2016/5/14/chartex" xmlns:mc="http://schemas.openxmlformats.org/markup-compatibility/2006" xmlns:aink="http://schemas.microsoft.com/office/drawing/2016/ink" xmlns:am3d="http://schemas.microsoft.com/office/drawing/2017/model3d" xmlns:o="urn:schemas-microsoft-com:office:office" xmlns:oel="http://schemas.microsoft.com/office/2019/extlst" xmlns:r="http://schemas.openxmlformats.org/officeDocument/2006/relationships" xmlns:m="http://schemas.openxmlformats.org/officeDocument/2006/math" xmlns:v="urn:schemas-microsoft-com:vml" xmlns:wp14="http://schemas.microsoft.com/office/word/2010/wordprocessingDrawing" xmlns:wp="http://schemas.openxmlformats.org/drawingml/2006/wordprocessingDrawing" xmlns:w10="urn:schemas-microsoft-com:office:word" xmlns:w="http://schemas.openxmlformats.org/wordprocessingml/2006/main" xmlns:w14="http://schemas.microsoft.com/office/word/2010/wordml" xmlns:w15="http://schemas.microsoft.com/office/word/2012/wordml" xmlns:w16cex="http://schemas.microsoft.com/office/word/2018/wordml/cex" xmlns:w16cid="http://schemas.microsoft.com/office/word/2016/wordml/cid" xmlns:w16="http://schemas.microsoft.com/office/word/2018/wordml" xmlns:w16sdtdh="http://schemas.microsoft.com/office/word/2020/wordml/sdtdatahash" xmlns:w16se="http://schemas.microsoft.com/office/word/2015/wordml/symex" xmlns:wpg="http://schemas.microsoft.com/office/word/2010/wordprocessingGroup" xmlns:wpi="http://schemas.microsoft.com/office/word/2010/wordprocessingInk" xmlns:wne="http://schemas.microsoft.com/office/word/2006/wordml" xmlns:wps="http://schemas.microsoft.com/office/word/2010/wordprocessingShape" mc:Ignorable="w14 w15 w16se w16cid w16 w16cex w16sdtdh wp14">
+<w:numbering xmlns:wpc="http://schemas.microsoft.com/office/word/2010/wordprocessingCanvas" xmlns:cx="http://schemas.microsoft.com/office/drawing/2014/chartex" xmlns:cx1="http://schemas.microsoft.com/office/drawing/2015/9/8/chartex" xmlns:cx2="http://schemas.microsoft.com/office/drawing/2015/10/21/chartex" xmlns:cx3="http://schemas.microsoft.com/office/drawing/2016/5/9/chartex" xmlns:cx4="http://schemas.microsoft.com/office/drawing/2016/5/10/chartex" xmlns:cx5="http://schemas.microsoft.com/office/drawing/2016/5/11/chartex" xmlns:cx6="http://schemas.microsoft.com/office/drawing/2016/5/12/chartex" xmlns:cx7="http://schemas.microsoft.com/office/drawing/2016/5/13/chartex" xmlns:cx8="http://schemas.microsoft.com/office/drawing/2016/5/14/chartex" xmlns:mc="http://schemas.openxmlformats.org/markup-compatibility/2006" xmlns:aink="http://schemas.microsoft.com/office/drawing/2016/ink" xmlns:am3d="http://schemas.microsoft.com/office/drawing/2017/model3d" xmlns:o="urn:schemas-microsoft-com:office:office" xmlns:oel="http://schemas.microsoft.com/office/2019/extlst" xmlns:r="http://schemas.openxmlformats.org/officeDocument/2006/relationships" xmlns:m="http://schemas.openxmlformats.org/officeDocument/2006/math" xmlns:v="urn:schemas-microsoft-com:vml" xmlns:wp14="http://schemas.microsoft.com/office/word/2010/wordprocessingDrawing" xmlns:wp="http://schemas.openxmlformats.org/drawingml/2006/wordprocessingDrawing" xmlns:w10="urn:schemas-microsoft-com:office:word" xmlns:w="http://schemas.openxmlformats.org/wordprocessingml/2006/main" xmlns:w14="http://schemas.microsoft.com/office/word/2010/wordml" xmlns:w15="http://schemas.microsoft.com/office/word/2012/wordml" xmlns:w16cex="http://schemas.microsoft.com/office/word/2018/wordml/cex" xmlns:w16cid="http://schemas.microsoft.com/office/word/2016/wordml/cid" xmlns:w16="http://schemas.microsoft.com/office/word/2018/wordml" xmlns:w16du="http://schemas.microsoft.com/office/word/2023/wordml/word16du" xmlns:w16sdtdh="http://schemas.microsoft.com/office/word/2020/wordml/sdtdatahash" xmlns:w16se="http://schemas.microsoft.com/office/word/2015/wordml/symex" xmlns:wpg="http://schemas.microsoft.com/office/word/2010/wordprocessingGroup" xmlns:wpi="http://schemas.microsoft.com/office/word/2010/wordprocessingInk" xmlns:wne="http://schemas.microsoft.com/office/word/2006/wordml" xmlns:wps="http://schemas.microsoft.com/office/word/2010/wordprocessingShape" mc:Ignorable="w14 w15 w16se w16cid w16 w16cex w16sdtdh w16du wp14">
   <w:abstractNum w:abstractNumId="0" w15:restartNumberingAfterBreak="0">
     <w:nsid w:val="0D7E5C0E"/>
     <w:multiLevelType w:val="multilevel"/>
@@ -13620,7 +13656,7 @@
 </file>
 
 <file path=word/styles.xml><?xml version="1.0" encoding="utf-8"?>
-<w:styles xmlns:mc="http://schemas.openxmlformats.org/markup-compatibility/2006" xmlns:r="http://schemas.openxmlformats.org/officeDocument/2006/relationships" xmlns:w="http://schemas.openxmlformats.org/wordprocessingml/2006/main" xmlns:w14="http://schemas.microsoft.com/office/word/2010/wordml" xmlns:w15="http://schemas.microsoft.com/office/word/2012/wordml" xmlns:w16cex="http://schemas.microsoft.com/office/word/2018/wordml/cex" xmlns:w16cid="http://schemas.microsoft.com/office/word/2016/wordml/cid" xmlns:w16="http://schemas.microsoft.com/office/word/2018/wordml" xmlns:w16sdtdh="http://schemas.microsoft.com/office/word/2020/wordml/sdtdatahash" xmlns:w16se="http://schemas.microsoft.com/office/word/2015/wordml/symex" mc:Ignorable="w14 w15 w16se w16cid w16 w16cex w16sdtdh">
+<w:styles xmlns:mc="http://schemas.openxmlformats.org/markup-compatibility/2006" xmlns:r="http://schemas.openxmlformats.org/officeDocument/2006/relationships" xmlns:w="http://schemas.openxmlformats.org/wordprocessingml/2006/main" xmlns:w14="http://schemas.microsoft.com/office/word/2010/wordml" xmlns:w15="http://schemas.microsoft.com/office/word/2012/wordml" xmlns:w16cex="http://schemas.microsoft.com/office/word/2018/wordml/cex" xmlns:w16cid="http://schemas.microsoft.com/office/word/2016/wordml/cid" xmlns:w16="http://schemas.microsoft.com/office/word/2018/wordml" xmlns:w16du="http://schemas.microsoft.com/office/word/2023/wordml/word16du" xmlns:w16sdtdh="http://schemas.microsoft.com/office/word/2020/wordml/sdtdatahash" xmlns:w16se="http://schemas.microsoft.com/office/word/2015/wordml/symex" mc:Ignorable="w14 w15 w16se w16cid w16 w16cex w16sdtdh w16du">
   <w:docDefaults>
     <w:rPrDefault>
       <w:rPr>

</xml_diff>